<commit_message>
Pequena edição no Documento Final Vaccinus
</commit_message>
<xml_diff>
--- a/Documento Final Vaccinus.docx
+++ b/Documento Final Vaccinus.docx
@@ -2836,7 +2836,6 @@
         </w:rPr>
         <w:t xml:space="preserve">O Projeto </w:t>
       </w:r>
-      <w:proofErr w:type="spellStart"/>
       <w:r>
         <w:rPr>
           <w:rFonts w:ascii="Arial" w:hAnsi="Arial" w:cs="Arial"/>
@@ -2848,7 +2847,6 @@
         </w:rPr>
         <w:t>Vaccinus</w:t>
       </w:r>
-      <w:proofErr w:type="spellEnd"/>
       <w:r>
         <w:rPr>
           <w:rFonts w:ascii="Arial" w:hAnsi="Arial" w:cs="Arial"/>
@@ -2951,43 +2949,7 @@
           <w:sz w:val="24"/>
           <w:szCs w:val="24"/>
         </w:rPr>
-        <w:t xml:space="preserve"> cotidianamente através dos noticiários nacionais e internacionais, </w:t>
-      </w:r>
-      <w:r>
-        <w:rPr>
-          <w:rFonts w:ascii="Arial" w:hAnsi="Arial" w:cs="Arial"/>
-          <w:color w:val="000000" w:themeColor="text1"/>
-          <w:sz w:val="24"/>
-          <w:szCs w:val="24"/>
-        </w:rPr>
-        <w:t xml:space="preserve">os integrantes deste projeto </w:t>
-      </w:r>
-      <w:r>
-        <w:rPr>
-          <w:rFonts w:ascii="Arial" w:hAnsi="Arial" w:cs="Arial"/>
-          <w:color w:val="000000" w:themeColor="text1"/>
-          <w:sz w:val="24"/>
-          <w:szCs w:val="24"/>
-        </w:rPr>
-        <w:t xml:space="preserve">começaram a refletir acerca do </w:t>
-      </w:r>
-      <w:r>
-        <w:rPr>
-          <w:rFonts w:ascii="Arial" w:hAnsi="Arial" w:cs="Arial"/>
-          <w:color w:val="000000" w:themeColor="text1"/>
-          <w:sz w:val="24"/>
-          <w:szCs w:val="24"/>
-        </w:rPr>
-        <w:t>processo logístico</w:t>
-      </w:r>
-      <w:r>
-        <w:rPr>
-          <w:rFonts w:ascii="Arial" w:hAnsi="Arial" w:cs="Arial"/>
-          <w:color w:val="000000" w:themeColor="text1"/>
-          <w:sz w:val="24"/>
-          <w:szCs w:val="24"/>
-        </w:rPr>
-        <w:t xml:space="preserve"> para distribuição de uma vacina</w:t>
+        <w:t xml:space="preserve"> cotidianamente através dos noticiários nacionais e internacionais, os integrantes deste projeto começaram a refletir acerca do processo logístico para distribuição de uma vacina</w:t>
       </w:r>
       <w:r>
         <w:rPr>
@@ -3272,25 +3234,7 @@
           <w:sz w:val="24"/>
           <w:szCs w:val="24"/>
         </w:rPr>
-        <w:t xml:space="preserve">pela Organização Mundial da Saúde – OMS </w:t>
-      </w:r>
-      <w:r>
-        <w:rPr>
-          <w:rFonts w:ascii="Arial" w:hAnsi="Arial" w:cs="Arial"/>
-          <w:color w:val="000000" w:themeColor="text1"/>
-          <w:sz w:val="24"/>
-          <w:szCs w:val="24"/>
-        </w:rPr>
-        <w:t>–</w:t>
-      </w:r>
-      <w:r>
-        <w:rPr>
-          <w:rFonts w:ascii="Arial" w:hAnsi="Arial" w:cs="Arial"/>
-          <w:color w:val="000000" w:themeColor="text1"/>
-          <w:sz w:val="24"/>
-          <w:szCs w:val="24"/>
-        </w:rPr>
-        <w:t xml:space="preserve"> estima-se que cerca de 50% das vacinas transportadas são deterioradas devido à quebra da cadeia-fria, mais precisamente na etapa de transporte. Cadeia-Fria é o termo que se refere às etapas de produção, logística, conservação e manuseio de produtos com temperatura controlada, ou seja, vacinas estavam sendo perdidas devido às</w:t>
+        <w:t>pela Organização Mundial da Saúde – OMS – estima-se que cerca de 50% das vacinas transportadas são deterioradas devido à quebra da cadeia-fria, mais precisamente na etapa de transporte. Cadeia-Fria é o termo que se refere às etapas de produção, logística, conservação e manuseio de produtos com temperatura controlada, ou seja, vacinas estavam sendo perdidas devido às</w:t>
       </w:r>
       <w:r>
         <w:rPr>
@@ -3319,7 +3263,6 @@
         </w:rPr>
         <w:t xml:space="preserve">Somado a isto, verificou-se a ausência de soluções no mercado que atuassem no monitoramento da temperatura dos contêineres de vacina, então o projeto </w:t>
       </w:r>
-      <w:proofErr w:type="spellStart"/>
       <w:r>
         <w:rPr>
           <w:rFonts w:ascii="Arial" w:hAnsi="Arial" w:cs="Arial"/>
@@ -3331,7 +3274,6 @@
         </w:rPr>
         <w:t>Vaccinus</w:t>
       </w:r>
-      <w:proofErr w:type="spellEnd"/>
       <w:r>
         <w:rPr>
           <w:rFonts w:ascii="Arial" w:hAnsi="Arial" w:cs="Arial"/>
@@ -3396,7 +3338,6 @@
         </w:rPr>
         <w:t xml:space="preserve">O projeto </w:t>
       </w:r>
-      <w:proofErr w:type="spellStart"/>
       <w:r>
         <w:rPr>
           <w:rFonts w:ascii="Arial" w:hAnsi="Arial" w:cs="Arial"/>
@@ -3408,7 +3349,6 @@
         </w:rPr>
         <w:t>Vaccinus</w:t>
       </w:r>
-      <w:proofErr w:type="spellEnd"/>
       <w:r>
         <w:rPr>
           <w:rFonts w:ascii="Arial" w:hAnsi="Arial" w:cs="Arial"/>
@@ -3608,13 +3548,6 @@
       <w:pPr>
         <w:spacing w:before="0" w:after="360" w:line="259" w:lineRule="auto"/>
         <w:rPr>
-          <w:color w:val="000000" w:themeColor="text1"/>
-          <w:sz w:val="24"/>
-          <w:szCs w:val="24"/>
-        </w:rPr>
-      </w:pPr>
-      <w:r>
-        <w:rPr>
           <w:rFonts w:ascii="Arial" w:hAnsi="Arial" w:cs="Arial"/>
           <w:b/>
           <w:bCs/>
@@ -3622,8 +3555,7 @@
           <w:sz w:val="24"/>
           <w:szCs w:val="24"/>
         </w:rPr>
-        <w:t xml:space="preserve">2. </w:t>
-      </w:r>
+      </w:pPr>
       <w:r>
         <w:rPr>
           <w:rFonts w:ascii="Arial" w:hAnsi="Arial" w:cs="Arial"/>
@@ -3633,9 +3565,97 @@
           <w:sz w:val="24"/>
           <w:szCs w:val="24"/>
         </w:rPr>
+        <w:t xml:space="preserve">2. </w:t>
+      </w:r>
+      <w:r>
+        <w:rPr>
+          <w:rFonts w:ascii="Arial" w:hAnsi="Arial" w:cs="Arial"/>
+          <w:b/>
+          <w:bCs/>
+          <w:color w:val="000000" w:themeColor="text1"/>
+          <w:sz w:val="24"/>
+          <w:szCs w:val="24"/>
+        </w:rPr>
         <w:t>PLANEJAMENTO DO PROJETO</w:t>
       </w:r>
-    </w:p>
+      <w:bookmarkStart w:id="9" w:name="_Toc512519594"/>
+      <w:bookmarkStart w:id="10" w:name="_Toc57975233"/>
+      <w:bookmarkStart w:id="11" w:name="_Toc57989904"/>
+    </w:p>
+    <w:p>
+      <w:pPr>
+        <w:spacing w:before="0" w:after="360" w:line="259" w:lineRule="auto"/>
+        <w:rPr>
+          <w:rFonts w:ascii="Arial" w:hAnsi="Arial" w:cs="Arial"/>
+        </w:rPr>
+      </w:pPr>
+      <w:r>
+        <w:rPr>
+          <w:rFonts w:ascii="Arial" w:hAnsi="Arial" w:cs="Arial"/>
+          <w:color w:val="000000" w:themeColor="text1"/>
+          <w:sz w:val="24"/>
+          <w:szCs w:val="24"/>
+        </w:rPr>
+        <w:t xml:space="preserve">2.1 </w:t>
+      </w:r>
+      <w:bookmarkEnd w:id="9"/>
+      <w:bookmarkEnd w:id="10"/>
+      <w:r>
+        <w:rPr>
+          <w:rFonts w:ascii="Arial" w:hAnsi="Arial" w:cs="Arial"/>
+          <w:color w:val="000000" w:themeColor="text1"/>
+          <w:sz w:val="24"/>
+          <w:szCs w:val="24"/>
+        </w:rPr>
+        <w:t>DEFINIÇÃO DA EQUIPE DO PROJETO</w:t>
+      </w:r>
+      <w:bookmarkEnd w:id="11"/>
+      <w:r>
+        <w:rPr>
+          <w:rFonts w:ascii="Arial" w:hAnsi="Arial" w:cs="Arial"/>
+        </w:rPr>
+        <w:t xml:space="preserve"> </w:t>
+      </w:r>
+    </w:p>
+    <w:p>
+      <w:pPr>
+        <w:spacing w:before="0" w:after="360" w:line="259" w:lineRule="auto"/>
+        <w:ind w:firstLine="708"/>
+        <w:jc w:val="both"/>
+        <w:rPr>
+          <w:rFonts w:ascii="Arial" w:hAnsi="Arial" w:cs="Arial"/>
+          <w:color w:val="000000" w:themeColor="text1"/>
+          <w:sz w:val="24"/>
+          <w:szCs w:val="24"/>
+        </w:rPr>
+      </w:pPr>
+      <w:r>
+        <w:rPr>
+          <w:rFonts w:ascii="Arial" w:hAnsi="Arial" w:cs="Arial"/>
+          <w:color w:val="000000" w:themeColor="text1"/>
+          <w:sz w:val="24"/>
+          <w:szCs w:val="24"/>
+        </w:rPr>
+        <w:t>A definição da equipe foi baseada em uma entrevista realizada pelos fundadores, Matheus Daniel e Nicolas Carvalho. Ambos procuravam uma equipe para o melhor desenvolvimento de um projeto do zero. Onde nossa maior intenção, era o Aprendizado. Nisso, chegamos a conclusão de uma equipe composta por 6 integrantes, onde a diferença de niveis,etnias,e conhecimentos, gerou uma equipe poderosa, A equipe Vaccinus.</w:t>
+      </w:r>
+    </w:p>
+    <w:p>
+      <w:pPr>
+        <w:spacing w:before="0" w:after="360" w:line="259" w:lineRule="auto"/>
+        <w:rPr>
+          <w:color w:val="000000" w:themeColor="text1"/>
+          <w:sz w:val="24"/>
+          <w:szCs w:val="24"/>
+        </w:rPr>
+      </w:pPr>
+      <w:r>
+        <w:rPr>
+          <w:rFonts w:ascii="Arial" w:hAnsi="Arial" w:cs="Arial"/>
+        </w:rPr>
+        <w:t>“Uma equipe de qualidade, é uma equipe que trabalha como uma só consciência” – Matheus Daniel</w:t>
+      </w:r>
+    </w:p>
+    <w:p/>
     <w:p>
       <w:pPr>
         <w:pStyle w:val="Ttulo2"/>
@@ -3643,66 +3663,6 @@
         <w:jc w:val="both"/>
         <w:rPr>
           <w:rFonts w:ascii="Arial" w:hAnsi="Arial" w:cs="Arial"/>
-        </w:rPr>
-      </w:pPr>
-      <w:bookmarkStart w:id="9" w:name="_Toc512519594"/>
-      <w:bookmarkStart w:id="10" w:name="_Toc57975233"/>
-      <w:bookmarkStart w:id="11" w:name="_Toc57989904"/>
-      <w:r>
-        <w:rPr>
-          <w:rFonts w:ascii="Arial" w:hAnsi="Arial" w:cs="Arial"/>
-          <w:color w:val="000000" w:themeColor="text1"/>
-          <w:sz w:val="24"/>
-          <w:szCs w:val="24"/>
-        </w:rPr>
-        <w:t xml:space="preserve">2.1 </w:t>
-      </w:r>
-      <w:bookmarkEnd w:id="9"/>
-      <w:bookmarkEnd w:id="10"/>
-      <w:r>
-        <w:rPr>
-          <w:rFonts w:ascii="Arial" w:hAnsi="Arial" w:cs="Arial"/>
-          <w:color w:val="000000" w:themeColor="text1"/>
-          <w:sz w:val="24"/>
-          <w:szCs w:val="24"/>
-        </w:rPr>
-        <w:t>DEFINIÇÃO DA EQUIPE DO PROJETO</w:t>
-      </w:r>
-      <w:bookmarkEnd w:id="11"/>
-      <w:r>
-        <w:rPr>
-          <w:rFonts w:ascii="Arial" w:hAnsi="Arial" w:cs="Arial"/>
-        </w:rPr>
-        <w:t xml:space="preserve"> </w:t>
-      </w:r>
-    </w:p>
-    <w:p>
-      <w:pPr>
-        <w:spacing w:before="0" w:after="480" w:line="360" w:lineRule="auto"/>
-        <w:ind w:firstLine="851"/>
-        <w:jc w:val="both"/>
-        <w:rPr>
-          <w:rFonts w:ascii="Arial" w:hAnsi="Arial" w:cs="Arial"/>
-          <w:sz w:val="24"/>
-          <w:szCs w:val="24"/>
-        </w:rPr>
-      </w:pPr>
-      <w:r>
-        <w:rPr>
-          <w:rFonts w:ascii="Arial" w:hAnsi="Arial" w:cs="Arial"/>
-          <w:sz w:val="24"/>
-          <w:szCs w:val="24"/>
-        </w:rPr>
-        <w:t>XXXXXXXXXXXXXXXXXXXXXXXXXXXXXXXXXXXXXXXXXXXXXXXXXXXXXXXXXXXXXXXXXXXXXXXXXXXXXXXXXXXXXXXXXXXXXXXXXXXXXXXXXXXXXXXXXXXXXXXXXXXXXXXXXXXXXXXXXXXXXXXXXXXXXXXXXXXXXXXXXXXXXXXXX</w:t>
-      </w:r>
-    </w:p>
-    <w:p>
-      <w:pPr>
-        <w:pStyle w:val="Ttulo2"/>
-        <w:spacing w:before="0" w:after="360" w:line="360" w:lineRule="auto"/>
-        <w:jc w:val="both"/>
-        <w:rPr>
-          <w:rFonts w:ascii="Arial" w:hAnsi="Arial" w:cs="Arial"/>
           <w:color w:val="000000" w:themeColor="text1"/>
           <w:sz w:val="24"/>
           <w:szCs w:val="24"/>
@@ -3716,16 +3676,7 @@
           <w:sz w:val="24"/>
           <w:szCs w:val="24"/>
         </w:rPr>
-        <w:t xml:space="preserve">2.2 </w:t>
-      </w:r>
-      <w:r>
-        <w:rPr>
-          <w:rFonts w:ascii="Arial" w:hAnsi="Arial" w:cs="Arial"/>
-          <w:color w:val="000000" w:themeColor="text1"/>
-          <w:sz w:val="24"/>
-          <w:szCs w:val="24"/>
-        </w:rPr>
-        <w:t>PROCESSO E FERRAMENTA DE GESTÃO DE PROJETOS</w:t>
+        <w:t>2.2 PROCESSO E FERRAMENTA DE GESTÃO DE PROJETOS</w:t>
       </w:r>
       <w:bookmarkEnd w:id="12"/>
     </w:p>
@@ -3750,7 +3701,6 @@
         </w:rPr>
         <w:t xml:space="preserve">O projeto </w:t>
       </w:r>
-      <w:proofErr w:type="spellStart"/>
       <w:r>
         <w:rPr>
           <w:rFonts w:ascii="Arial" w:hAnsi="Arial" w:cs="Arial"/>
@@ -3762,7 +3712,6 @@
         </w:rPr>
         <w:t>Vaccinus</w:t>
       </w:r>
-      <w:proofErr w:type="spellEnd"/>
       <w:r>
         <w:rPr>
           <w:rFonts w:ascii="Arial" w:hAnsi="Arial" w:cs="Arial"/>
@@ -3845,7 +3794,17 @@
           <w:sz w:val="24"/>
           <w:szCs w:val="24"/>
         </w:rPr>
-        <w:t>atribuições essas que foram sendo revezadas durante todo o andamento do projeto com o objetivo de os membros se familiarizarem com as responsabilidades inerentes à estas funções.</w:t>
+        <w:t xml:space="preserve">atribuições essas </w:t>
+      </w:r>
+      <w:r>
+        <w:rPr>
+          <w:rFonts w:ascii="Arial" w:hAnsi="Arial" w:cs="Arial"/>
+          <w:color w:val="000000" w:themeColor="text1"/>
+          <w:sz w:val="24"/>
+          <w:szCs w:val="24"/>
+        </w:rPr>
+        <w:lastRenderedPageBreak/>
+        <w:t>que foram sendo revezadas durante todo o andamento do projeto com o objetivo de os membros se familiarizarem com as responsabilidades inerentes à estas funções.</w:t>
       </w:r>
     </w:p>
     <w:p>
@@ -3867,7 +3826,6 @@
           <w:sz w:val="24"/>
           <w:szCs w:val="24"/>
         </w:rPr>
-        <w:lastRenderedPageBreak/>
         <w:t xml:space="preserve">Para realizar o controle e delegar as atividades aos integrantes em </w:t>
       </w:r>
       <w:r>
@@ -4019,6 +3977,7 @@
       <w:r>
         <w:rPr>
           <w:rFonts w:ascii="Arial" w:hAnsi="Arial" w:cs="Arial"/>
+          <w:noProof/>
           <w:sz w:val="24"/>
           <w:szCs w:val="24"/>
         </w:rPr>
@@ -4194,7 +4153,6 @@
         </w:rPr>
         <w:t xml:space="preserve">, onde também são descritas medidas para evitar ou mitigar as consequências de tais riscos, garantindo assim a continuidade e execução do projeto conforme escopo previsto. Abaixo uma imagem ilustrativa da Planilha de Riscos elaborada para o projeto </w:t>
       </w:r>
-      <w:proofErr w:type="spellStart"/>
       <w:r>
         <w:rPr>
           <w:rFonts w:ascii="Arial" w:hAnsi="Arial" w:cs="Arial"/>
@@ -4206,7 +4164,6 @@
         </w:rPr>
         <w:t>Vaccinus</w:t>
       </w:r>
-      <w:proofErr w:type="spellEnd"/>
       <w:r>
         <w:rPr>
           <w:rFonts w:ascii="Arial" w:hAnsi="Arial" w:cs="Arial"/>
@@ -4254,6 +4211,7 @@
           <w:rFonts w:ascii="Arial" w:hAnsi="Arial" w:cs="Arial"/>
           <w:b/>
           <w:bCs/>
+          <w:noProof/>
           <w:color w:val="000000" w:themeColor="text1"/>
         </w:rPr>
         <w:lastRenderedPageBreak/>
@@ -4339,16 +4297,7 @@
           <w:sz w:val="24"/>
           <w:szCs w:val="24"/>
         </w:rPr>
-        <w:t xml:space="preserve"> </w:t>
-      </w:r>
-      <w:r>
-        <w:rPr>
-          <w:rFonts w:ascii="Arial" w:hAnsi="Arial" w:cs="Arial"/>
-          <w:color w:val="000000" w:themeColor="text1"/>
-          <w:sz w:val="24"/>
-          <w:szCs w:val="24"/>
-        </w:rPr>
-        <w:t>E REQUISITOS</w:t>
+        <w:t xml:space="preserve"> E REQUISITOS</w:t>
       </w:r>
       <w:bookmarkEnd w:id="16"/>
     </w:p>
@@ -4475,7 +4424,6 @@
         </w:rPr>
         <w:t xml:space="preserve">rojeto </w:t>
       </w:r>
-      <w:proofErr w:type="spellStart"/>
       <w:r>
         <w:rPr>
           <w:rFonts w:ascii="Arial" w:hAnsi="Arial" w:cs="Arial"/>
@@ -4487,7 +4435,6 @@
         </w:rPr>
         <w:t>Vaccinus</w:t>
       </w:r>
-      <w:proofErr w:type="spellEnd"/>
       <w:r>
         <w:rPr>
           <w:rFonts w:ascii="Arial" w:hAnsi="Arial" w:cs="Arial"/>
@@ -4572,6 +4519,7 @@
           <w:rFonts w:ascii="Arial" w:hAnsi="Arial" w:cs="Arial"/>
           <w:b/>
           <w:bCs/>
+          <w:noProof/>
           <w:color w:val="000000" w:themeColor="text1"/>
           <w:lang w:val="en-US"/>
         </w:rPr>
@@ -4642,6 +4590,7 @@
           <w:szCs w:val="24"/>
           <w:lang w:val="en-US"/>
         </w:rPr>
+        <w:lastRenderedPageBreak/>
         <w:t xml:space="preserve">2.5 </w:t>
       </w:r>
       <w:bookmarkEnd w:id="17"/>
@@ -4668,21 +4617,97 @@
           <w:color w:val="000000" w:themeColor="text1"/>
           <w:sz w:val="24"/>
           <w:szCs w:val="24"/>
-          <w:lang w:val="en-US"/>
-        </w:rPr>
-      </w:pPr>
-      <w:r>
-        <w:rPr>
-          <w:rFonts w:ascii="Arial" w:hAnsi="Arial" w:cs="Arial"/>
-          <w:color w:val="000000" w:themeColor="text1"/>
-          <w:sz w:val="24"/>
-          <w:szCs w:val="24"/>
-          <w:lang w:val="en-US"/>
-        </w:rPr>
-        <w:t>XXXXXXXXXXXXXXXXXXXXXXXXXXXXXXXXXXXXXXXXXXXXXXXXX</w:t>
-      </w:r>
+        </w:rPr>
+      </w:pPr>
       <w:bookmarkStart w:id="20" w:name="_Toc512519599"/>
       <w:bookmarkStart w:id="21" w:name="_Toc57975238"/>
+      <w:r>
+        <w:rPr>
+          <w:rFonts w:ascii="Arial" w:hAnsi="Arial" w:cs="Arial"/>
+          <w:color w:val="000000" w:themeColor="text1"/>
+          <w:sz w:val="24"/>
+          <w:szCs w:val="24"/>
+        </w:rPr>
+        <w:t>As sprints Backlogs foram divid</w:t>
+      </w:r>
+      <w:r>
+        <w:rPr>
+          <w:rFonts w:ascii="Arial" w:hAnsi="Arial" w:cs="Arial"/>
+          <w:color w:val="000000" w:themeColor="text1"/>
+          <w:sz w:val="24"/>
+          <w:szCs w:val="24"/>
+        </w:rPr>
+        <w:t>idas dentro da ferramenta de gestão T</w:t>
+      </w:r>
+      <w:proofErr w:type="spellStart"/>
+      <w:r>
+        <w:rPr>
+          <w:rFonts w:ascii="Arial" w:hAnsi="Arial" w:cs="Arial"/>
+          <w:color w:val="000000" w:themeColor="text1"/>
+          <w:sz w:val="24"/>
+          <w:szCs w:val="24"/>
+        </w:rPr>
+        <w:t>rello</w:t>
+      </w:r>
+      <w:proofErr w:type="spellEnd"/>
+      <w:r>
+        <w:rPr>
+          <w:rFonts w:ascii="Arial" w:hAnsi="Arial" w:cs="Arial"/>
+          <w:color w:val="000000" w:themeColor="text1"/>
+          <w:sz w:val="24"/>
+          <w:szCs w:val="24"/>
+        </w:rPr>
+        <w:t>, onde foram separadas em 4 partes por sprint, sendo elas Sprint-x-</w:t>
+      </w:r>
+      <w:proofErr w:type="spellStart"/>
+      <w:r>
+        <w:rPr>
+          <w:rFonts w:ascii="Arial" w:hAnsi="Arial" w:cs="Arial"/>
+          <w:color w:val="000000" w:themeColor="text1"/>
+          <w:sz w:val="24"/>
+          <w:szCs w:val="24"/>
+        </w:rPr>
+        <w:t>A</w:t>
+      </w:r>
+      <w:r>
+        <w:rPr>
+          <w:rFonts w:ascii="Arial" w:hAnsi="Arial" w:cs="Arial"/>
+          <w:color w:val="000000" w:themeColor="text1"/>
+          <w:sz w:val="24"/>
+          <w:szCs w:val="24"/>
+        </w:rPr>
+        <w:t>,Sprint</w:t>
+      </w:r>
+      <w:proofErr w:type="spellEnd"/>
+      <w:r>
+        <w:rPr>
+          <w:rFonts w:ascii="Arial" w:hAnsi="Arial" w:cs="Arial"/>
+          <w:color w:val="000000" w:themeColor="text1"/>
+          <w:sz w:val="24"/>
+          <w:szCs w:val="24"/>
+        </w:rPr>
+        <w:t>-</w:t>
+      </w:r>
+      <w:proofErr w:type="spellStart"/>
+      <w:r>
+        <w:rPr>
+          <w:rFonts w:ascii="Arial" w:hAnsi="Arial" w:cs="Arial"/>
+          <w:color w:val="000000" w:themeColor="text1"/>
+          <w:sz w:val="24"/>
+          <w:szCs w:val="24"/>
+        </w:rPr>
+        <w:t>x-B,Sprint-x-C</w:t>
+      </w:r>
+      <w:proofErr w:type="spellEnd"/>
+      <w:r>
+        <w:rPr>
+          <w:rFonts w:ascii="Arial" w:hAnsi="Arial" w:cs="Arial"/>
+          <w:color w:val="000000" w:themeColor="text1"/>
+          <w:sz w:val="24"/>
+          <w:szCs w:val="24"/>
+        </w:rPr>
+        <w:t xml:space="preserve"> e Sprint-x-D para cada uma das sprints. Dentro dessas pequenas sprints, dividias num tempo de 1 semana cada. Nós possuímos planos de ações, registramos coisas em desenvolvimento e tudo que foi concluído. Isso tudo utilizando a metodologia SCRUM.</w:t>
+      </w:r>
     </w:p>
     <w:p>
       <w:pPr>
@@ -4708,7 +4733,6 @@
           <w:sz w:val="24"/>
           <w:szCs w:val="24"/>
         </w:rPr>
-        <w:lastRenderedPageBreak/>
         <w:t xml:space="preserve">3. </w:t>
       </w:r>
       <w:bookmarkEnd w:id="20"/>
@@ -4932,6 +4956,7 @@
           <w:rFonts w:ascii="Arial" w:hAnsi="Arial" w:cs="Arial"/>
           <w:b/>
           <w:bCs/>
+          <w:noProof/>
           <w:color w:val="000000" w:themeColor="text1"/>
         </w:rPr>
         <w:drawing>
@@ -4991,6 +5016,7 @@
           <w:sz w:val="24"/>
           <w:szCs w:val="24"/>
         </w:rPr>
+        <w:lastRenderedPageBreak/>
         <w:t>3.2 SOLUÇÃO TÉCNICA – APLICAÇÃO</w:t>
       </w:r>
       <w:bookmarkEnd w:id="24"/>
@@ -5154,7 +5180,6 @@
           <w:sz w:val="24"/>
           <w:szCs w:val="24"/>
         </w:rPr>
-        <w:lastRenderedPageBreak/>
         <w:t>5. CONCLUSÕES</w:t>
       </w:r>
       <w:bookmarkEnd w:id="30"/>
@@ -5281,7 +5306,6 @@
         </w:rPr>
         <w:t xml:space="preserve">Com o intuito de oferecer um melhor controle sobre o monitoramento das variações de temperatura das vacinas quando transportadas por containers, a solução do projeto </w:t>
       </w:r>
-      <w:proofErr w:type="spellStart"/>
       <w:r>
         <w:rPr>
           <w:rFonts w:ascii="Arial" w:hAnsi="Arial" w:cs="Arial"/>
@@ -5293,35 +5317,14 @@
         </w:rPr>
         <w:t>Vaccinus</w:t>
       </w:r>
-      <w:proofErr w:type="spellEnd"/>
-      <w:r>
-        <w:rPr>
-          <w:rFonts w:ascii="Arial" w:hAnsi="Arial" w:cs="Arial"/>
-          <w:color w:val="000000" w:themeColor="text1"/>
-          <w:sz w:val="24"/>
-          <w:szCs w:val="24"/>
-        </w:rPr>
-        <w:t xml:space="preserve"> emite alertas aos usuários quando </w:t>
-      </w:r>
-      <w:proofErr w:type="gramStart"/>
-      <w:r>
-        <w:rPr>
-          <w:rFonts w:ascii="Arial" w:hAnsi="Arial" w:cs="Arial"/>
-          <w:color w:val="000000" w:themeColor="text1"/>
-          <w:sz w:val="24"/>
-          <w:szCs w:val="24"/>
-        </w:rPr>
-        <w:t>a temperatura das ampolas estiverem</w:t>
-      </w:r>
-      <w:proofErr w:type="gramEnd"/>
-      <w:r>
-        <w:rPr>
-          <w:rFonts w:ascii="Arial" w:hAnsi="Arial" w:cs="Arial"/>
-          <w:color w:val="000000" w:themeColor="text1"/>
-          <w:sz w:val="24"/>
-          <w:szCs w:val="24"/>
-        </w:rPr>
-        <w:t xml:space="preserve"> próximas dos limites inferior e superior citados anteriormente. A seguir uma tabela ilustrando essa condição:</w:t>
+      <w:r>
+        <w:rPr>
+          <w:rFonts w:ascii="Arial" w:hAnsi="Arial" w:cs="Arial"/>
+          <w:color w:val="000000" w:themeColor="text1"/>
+          <w:sz w:val="24"/>
+          <w:szCs w:val="24"/>
+        </w:rPr>
+        <w:t xml:space="preserve"> emite alertas aos usuários quando a temperatura das ampolas estiverem próximas dos limites inferior e superior citados anteriormente. A seguir uma tabela ilustrando essa condição:</w:t>
       </w:r>
     </w:p>
     <w:p>
@@ -5371,6 +5374,7 @@
           <w:sz w:val="24"/>
           <w:szCs w:val="24"/>
         </w:rPr>
+        <w:lastRenderedPageBreak/>
         <w:drawing>
           <wp:inline distT="0" distB="0" distL="0" distR="0" wp14:anchorId="1F94CCC3" wp14:editId="2A802A69">
             <wp:extent cx="5225859" cy="2647785"/>
@@ -5438,7 +5442,6 @@
         </w:rPr>
         <w:t xml:space="preserve">. </w:t>
       </w:r>
-      <w:proofErr w:type="spellStart"/>
       <w:r>
         <w:rPr>
           <w:rFonts w:ascii="Arial" w:hAnsi="Arial" w:cs="Arial"/>
@@ -5461,7 +5464,6 @@
         </w:rPr>
         <w:t>s</w:t>
       </w:r>
-      <w:proofErr w:type="spellEnd"/>
       <w:r>
         <w:rPr>
           <w:rFonts w:ascii="Arial" w:hAnsi="Arial" w:cs="Arial"/>
@@ -5503,7 +5505,6 @@
         </w:rPr>
         <w:t xml:space="preserve">O projeto </w:t>
       </w:r>
-      <w:proofErr w:type="spellStart"/>
       <w:r>
         <w:rPr>
           <w:rFonts w:ascii="Arial" w:hAnsi="Arial" w:cs="Arial"/>
@@ -5515,7 +5516,6 @@
         </w:rPr>
         <w:t>Vaccinus</w:t>
       </w:r>
-      <w:proofErr w:type="spellEnd"/>
       <w:r>
         <w:rPr>
           <w:rFonts w:ascii="Arial" w:hAnsi="Arial" w:cs="Arial"/>
@@ -5577,17 +5577,7 @@
           <w:sz w:val="24"/>
           <w:szCs w:val="24"/>
         </w:rPr>
-        <w:t xml:space="preserve"> ao </w:t>
-      </w:r>
-      <w:r>
-        <w:rPr>
-          <w:rFonts w:ascii="Arial" w:hAnsi="Arial" w:cs="Arial"/>
-          <w:color w:val="000000" w:themeColor="text1"/>
-          <w:sz w:val="24"/>
-          <w:szCs w:val="24"/>
-        </w:rPr>
-        <w:lastRenderedPageBreak/>
-        <w:t xml:space="preserve">longo do percurso </w:t>
+        <w:t xml:space="preserve"> ao longo do percurso </w:t>
       </w:r>
       <w:r>
         <w:rPr>
@@ -5764,6 +5754,7 @@
         <w:rPr>
           <w:noProof/>
         </w:rPr>
+        <w:lastRenderedPageBreak/>
         <w:drawing>
           <wp:inline distT="0" distB="0" distL="0" distR="0" wp14:anchorId="713500D4" wp14:editId="0787625D">
             <wp:extent cx="1578610" cy="2005965"/>
@@ -5950,7 +5941,6 @@
         </w:rPr>
         <w:t xml:space="preserve">, o qual irá atuar como o cérebro da solução </w:t>
       </w:r>
-      <w:proofErr w:type="spellStart"/>
       <w:r>
         <w:rPr>
           <w:rFonts w:ascii="Arial" w:hAnsi="Arial" w:cs="Arial"/>
@@ -5962,7 +5952,6 @@
         </w:rPr>
         <w:t>Vaccinus</w:t>
       </w:r>
-      <w:proofErr w:type="spellEnd"/>
       <w:r>
         <w:rPr>
           <w:rFonts w:ascii="Arial" w:hAnsi="Arial" w:cs="Arial"/>
@@ -6073,17 +6062,7 @@
           <w:sz w:val="24"/>
           <w:szCs w:val="24"/>
         </w:rPr>
-        <w:t xml:space="preserve"> </w:t>
-      </w:r>
-      <w:r>
-        <w:rPr>
-          <w:rFonts w:ascii="Arial" w:hAnsi="Arial" w:cs="Arial"/>
-          <w:color w:val="000000" w:themeColor="text1"/>
-          <w:sz w:val="24"/>
-          <w:szCs w:val="24"/>
-        </w:rPr>
-        <w:lastRenderedPageBreak/>
-        <w:t>e na emissão dos alertas para notificação do cliente a respeito da temperatura do container</w:t>
+        <w:t xml:space="preserve"> e na emissão dos alertas para notificação do cliente a respeito da temperatura do container</w:t>
       </w:r>
       <w:r>
         <w:rPr>
@@ -6148,6 +6127,7 @@
         <w:rPr>
           <w:noProof/>
         </w:rPr>
+        <w:lastRenderedPageBreak/>
         <w:drawing>
           <wp:inline distT="0" distB="0" distL="0" distR="0" wp14:anchorId="1B5D0C84" wp14:editId="0847A977">
             <wp:extent cx="4025900" cy="3194050"/>
@@ -6249,21 +6229,8 @@
           <w:sz w:val="24"/>
           <w:szCs w:val="24"/>
         </w:rPr>
-        <w:t xml:space="preserve">Manual de Instalação </w:t>
-      </w:r>
-      <w:proofErr w:type="spellStart"/>
-      <w:r>
-        <w:rPr>
-          <w:rFonts w:ascii="Arial" w:hAnsi="Arial" w:cs="Arial"/>
-          <w:b/>
-          <w:bCs/>
-          <w:color w:val="000000" w:themeColor="text1"/>
-          <w:sz w:val="24"/>
-          <w:szCs w:val="24"/>
-        </w:rPr>
-        <w:t>Vaccinus</w:t>
-      </w:r>
-      <w:proofErr w:type="spellEnd"/>
+        <w:t>Manual de Instalação Vaccinus</w:t>
+      </w:r>
       <w:r>
         <w:rPr>
           <w:rFonts w:ascii="Arial" w:hAnsi="Arial" w:cs="Arial"/>
@@ -6767,7 +6734,6 @@
         </w:rPr>
         <w:t xml:space="preserve">somado às poucas soluções de monitoramento de temperatura de containers de vacinas disponíveis no mercado, a </w:t>
       </w:r>
-      <w:proofErr w:type="spellStart"/>
       <w:r>
         <w:rPr>
           <w:rFonts w:ascii="Arial" w:hAnsi="Arial" w:cs="Arial"/>
@@ -6779,7 +6745,6 @@
         </w:rPr>
         <w:t>Vaccinus</w:t>
       </w:r>
-      <w:proofErr w:type="spellEnd"/>
       <w:r>
         <w:rPr>
           <w:rFonts w:ascii="Arial" w:hAnsi="Arial" w:cs="Arial"/>
@@ -6862,25 +6827,7 @@
           <w:sz w:val="24"/>
           <w:szCs w:val="24"/>
         </w:rPr>
-        <w:t xml:space="preserve">so em </w:t>
-      </w:r>
-      <w:proofErr w:type="gramStart"/>
-      <w:r>
-        <w:rPr>
-          <w:color w:val="auto"/>
-          <w:sz w:val="24"/>
-          <w:szCs w:val="24"/>
-        </w:rPr>
-        <w:t>14.Out.</w:t>
-      </w:r>
-      <w:proofErr w:type="gramEnd"/>
-      <w:r>
-        <w:rPr>
-          <w:color w:val="auto"/>
-          <w:sz w:val="24"/>
-          <w:szCs w:val="24"/>
-        </w:rPr>
-        <w:t>2020</w:t>
+        <w:t>so em 14.Out.2020</w:t>
       </w:r>
       <w:r>
         <w:rPr>
@@ -6943,25 +6890,7 @@
           <w:sz w:val="24"/>
           <w:szCs w:val="24"/>
         </w:rPr>
-        <w:t xml:space="preserve">so em </w:t>
-      </w:r>
-      <w:proofErr w:type="gramStart"/>
-      <w:r>
-        <w:rPr>
-          <w:color w:val="auto"/>
-          <w:sz w:val="24"/>
-          <w:szCs w:val="24"/>
-        </w:rPr>
-        <w:t>14.Out.</w:t>
-      </w:r>
-      <w:proofErr w:type="gramEnd"/>
-      <w:r>
-        <w:rPr>
-          <w:color w:val="auto"/>
-          <w:sz w:val="24"/>
-          <w:szCs w:val="24"/>
-        </w:rPr>
-        <w:t>2020</w:t>
+        <w:t>so em 14.Out.2020</w:t>
       </w:r>
       <w:r>
         <w:rPr>
@@ -7032,25 +6961,7 @@
           <w:sz w:val="24"/>
           <w:szCs w:val="24"/>
         </w:rPr>
-        <w:t xml:space="preserve">so em </w:t>
-      </w:r>
-      <w:proofErr w:type="gramStart"/>
-      <w:r>
-        <w:rPr>
-          <w:color w:val="auto"/>
-          <w:sz w:val="24"/>
-          <w:szCs w:val="24"/>
-        </w:rPr>
-        <w:t>14.Out.</w:t>
-      </w:r>
-      <w:proofErr w:type="gramEnd"/>
-      <w:r>
-        <w:rPr>
-          <w:color w:val="auto"/>
-          <w:sz w:val="24"/>
-          <w:szCs w:val="24"/>
-        </w:rPr>
-        <w:t>2020</w:t>
+        <w:t>so em 14.Out.2020</w:t>
       </w:r>
       <w:r>
         <w:rPr>
@@ -7125,25 +7036,7 @@
           <w:sz w:val="24"/>
           <w:szCs w:val="24"/>
         </w:rPr>
-        <w:t xml:space="preserve">so em </w:t>
-      </w:r>
-      <w:proofErr w:type="gramStart"/>
-      <w:r>
-        <w:rPr>
-          <w:color w:val="auto"/>
-          <w:sz w:val="24"/>
-          <w:szCs w:val="24"/>
-        </w:rPr>
-        <w:t>14.Out.</w:t>
-      </w:r>
-      <w:proofErr w:type="gramEnd"/>
-      <w:r>
-        <w:rPr>
-          <w:color w:val="auto"/>
-          <w:sz w:val="24"/>
-          <w:szCs w:val="24"/>
-        </w:rPr>
-        <w:t>2020</w:t>
+        <w:t>so em 14.Out.2020</w:t>
       </w:r>
       <w:r>
         <w:rPr>
@@ -7218,25 +7111,7 @@
           <w:sz w:val="24"/>
           <w:szCs w:val="24"/>
         </w:rPr>
-        <w:t xml:space="preserve">so em </w:t>
-      </w:r>
-      <w:proofErr w:type="gramStart"/>
-      <w:r>
-        <w:rPr>
-          <w:color w:val="auto"/>
-          <w:sz w:val="24"/>
-          <w:szCs w:val="24"/>
-        </w:rPr>
-        <w:t>14.Out.</w:t>
-      </w:r>
-      <w:proofErr w:type="gramEnd"/>
-      <w:r>
-        <w:rPr>
-          <w:color w:val="auto"/>
-          <w:sz w:val="24"/>
-          <w:szCs w:val="24"/>
-        </w:rPr>
-        <w:t>2020</w:t>
+        <w:t>so em 14.Out.2020</w:t>
       </w:r>
       <w:r>
         <w:rPr>
@@ -7311,25 +7186,7 @@
           <w:sz w:val="24"/>
           <w:szCs w:val="24"/>
         </w:rPr>
-        <w:t xml:space="preserve">so em </w:t>
-      </w:r>
-      <w:proofErr w:type="gramStart"/>
-      <w:r>
-        <w:rPr>
-          <w:color w:val="auto"/>
-          <w:sz w:val="24"/>
-          <w:szCs w:val="24"/>
-        </w:rPr>
-        <w:t>14.Out.</w:t>
-      </w:r>
-      <w:proofErr w:type="gramEnd"/>
-      <w:r>
-        <w:rPr>
-          <w:color w:val="auto"/>
-          <w:sz w:val="24"/>
-          <w:szCs w:val="24"/>
-        </w:rPr>
-        <w:t>2020</w:t>
+        <w:t>so em 14.Out.2020</w:t>
       </w:r>
       <w:r>
         <w:rPr>
@@ -7831,6 +7688,9 @@
       <w:pStyle w:val="Cabealho"/>
     </w:pPr>
     <w:r>
+      <w:rPr>
+        <w:noProof/>
+      </w:rPr>
       <w:drawing>
         <wp:anchor distT="0" distB="0" distL="114300" distR="114300" simplePos="0" relativeHeight="251660288" behindDoc="0" locked="0" layoutInCell="1" allowOverlap="1" wp14:anchorId="21193855" wp14:editId="31D31406">
           <wp:simplePos x="0" y="0"/>
@@ -7896,6 +7756,9 @@
       </w:drawing>
     </w:r>
     <w:r>
+      <w:rPr>
+        <w:noProof/>
+      </w:rPr>
       <w:drawing>
         <wp:anchor distT="0" distB="0" distL="114300" distR="114300" simplePos="0" relativeHeight="251661312" behindDoc="1" locked="0" layoutInCell="1" allowOverlap="1" wp14:anchorId="1DEC136C" wp14:editId="1023D230">
           <wp:simplePos x="0" y="0"/>

</xml_diff>